<commit_message>
bpel edits and tidy up reg
</commit_message>
<xml_diff>
--- a/lab-exercises/source/10-registry-and-wsdd.docx
+++ b/lab-exercises/source/10-registry-and-wsdd.docx
@@ -16,8 +16,6 @@
         </w:rPr>
         <w:t>Exercise 10</w:t>
       </w:r>
-      <w:bookmarkStart w:id="0" w:name="_GoBack"/>
-      <w:bookmarkEnd w:id="0"/>
     </w:p>
     <w:p/>
     <w:p>
@@ -621,11 +619,7 @@
         <w:t>View</w:t>
       </w:r>
       <w:r>
-        <w:t xml:space="preserve"> the ServiceLifecycle configuration. You </w:t>
-      </w:r>
-      <w:r>
-        <w:lastRenderedPageBreak/>
-        <w:t>will see an XML based on the SCXML standard.</w:t>
+        <w:t xml:space="preserve"> the ServiceLifecycle configuration. You will see an XML based on the SCXML standard.</w:t>
       </w:r>
       <w:r>
         <w:br/>
@@ -741,22 +735,24 @@
         </w:numPr>
       </w:pPr>
       <w:r>
-        <w:t>Add the following (bold) line in the correct place:</w:t>
-      </w:r>
-      <w:r>
-        <w:br/>
-      </w:r>
-      <w:r>
         <w:rPr>
           <w:noProof/>
         </w:rPr>
         <mc:AlternateContent>
           <mc:Choice Requires="wps">
             <w:drawing>
-              <wp:inline distT="0" distB="0" distL="0" distR="0" wp14:anchorId="3C4A4A17" wp14:editId="3D5C1274">
-                <wp:extent cx="6286500" cy="986367"/>
-                <wp:effectExtent l="0" t="0" r="0" b="4445"/>
-                <wp:docPr id="7" name="Text Box 7"/>
+              <wp:anchor distT="0" distB="0" distL="114300" distR="114300" simplePos="0" relativeHeight="251659264" behindDoc="0" locked="0" layoutInCell="1" allowOverlap="1" wp14:anchorId="308D84B1" wp14:editId="5038ABAD">
+                <wp:simplePos x="0" y="0"/>
+                <wp:positionH relativeFrom="column">
+                  <wp:posOffset>457200</wp:posOffset>
+                </wp:positionH>
+                <wp:positionV relativeFrom="paragraph">
+                  <wp:posOffset>657860</wp:posOffset>
+                </wp:positionV>
+                <wp:extent cx="5486400" cy="457200"/>
+                <wp:effectExtent l="0" t="0" r="0" b="0"/>
+                <wp:wrapTopAndBottom/>
+                <wp:docPr id="6" name="Text Box 6"/>
                 <wp:cNvGraphicFramePr/>
                 <a:graphic xmlns:a="http://schemas.openxmlformats.org/drawingml/2006/main">
                   <a:graphicData uri="http://schemas.microsoft.com/office/word/2010/wordprocessingShape">
@@ -765,7 +761,7 @@
                       <wps:spPr>
                         <a:xfrm>
                           <a:off x="0" y="0"/>
-                          <a:ext cx="6286500" cy="986367"/>
+                          <a:ext cx="5486400" cy="457200"/>
                         </a:xfrm>
                         <a:prstGeom prst="rect">
                           <a:avLst/>
@@ -800,80 +796,83 @@
                           <w:p>
                             <w:pPr>
                               <w:rPr>
-                                <w:rFonts w:ascii="Courier" w:hAnsi="Courier"/>
+                                <w:rFonts w:ascii="Times" w:eastAsia="Times New Roman" w:hAnsi="Times" w:cs="Times New Roman"/>
                                 <w:sz w:val="20"/>
+                                <w:szCs w:val="20"/>
                               </w:rPr>
                             </w:pPr>
                             <w:r>
                               <w:rPr>
-                                <w:rFonts w:ascii="Courier" w:hAnsi="Courier"/>
-                                <w:sz w:val="20"/>
+                                <w:rFonts w:ascii="Consolas" w:eastAsia="Times New Roman" w:hAnsi="Consolas" w:cs="Times New Roman"/>
+                                <w:color w:val="000080"/>
+                                <w:sz w:val="18"/>
+                                <w:szCs w:val="18"/>
+                                <w:shd w:val="clear" w:color="auto" w:fill="FFFFFF"/>
                               </w:rPr>
-                              <w:t>&lt;!-- ================================================= --&gt;</w:t>
+                              <w:t>&lt;parameter</w:t>
+                            </w:r>
+                            <w:r>
+                              <w:rPr>
+                                <w:rFonts w:ascii="Consolas" w:eastAsia="Times New Roman" w:hAnsi="Consolas" w:cs="Times New Roman"/>
+                                <w:color w:val="000000"/>
+                                <w:sz w:val="18"/>
+                                <w:szCs w:val="18"/>
+                                <w:shd w:val="clear" w:color="auto" w:fill="FFFFFF"/>
+                              </w:rPr>
+                              <w:t xml:space="preserve"> </w:t>
+                            </w:r>
+                            <w:r>
+                              <w:rPr>
+                                <w:rFonts w:ascii="Consolas" w:eastAsia="Times New Roman" w:hAnsi="Consolas" w:cs="Times New Roman"/>
+                                <w:color w:val="008080"/>
+                                <w:sz w:val="18"/>
+                                <w:szCs w:val="18"/>
+                                <w:shd w:val="clear" w:color="auto" w:fill="FFFFFF"/>
+                              </w:rPr>
+                              <w:t>name=</w:t>
+                            </w:r>
+                            <w:r>
+                              <w:rPr>
+                                <w:rFonts w:ascii="Consolas" w:eastAsia="Times New Roman" w:hAnsi="Consolas" w:cs="Times New Roman"/>
+                                <w:color w:val="DD1144"/>
+                                <w:sz w:val="18"/>
+                                <w:szCs w:val="18"/>
+                                <w:shd w:val="clear" w:color="auto" w:fill="FFFFFF"/>
+                              </w:rPr>
+                              <w:t>"DiscoveryProxy"</w:t>
+                            </w:r>
+                            <w:r>
+                              <w:rPr>
+                                <w:rFonts w:ascii="Consolas" w:eastAsia="Times New Roman" w:hAnsi="Consolas" w:cs="Times New Roman"/>
+                                <w:color w:val="000080"/>
+                                <w:sz w:val="18"/>
+                                <w:szCs w:val="18"/>
+                                <w:shd w:val="clear" w:color="auto" w:fill="FFFFFF"/>
+                              </w:rPr>
+                              <w:t>&gt;</w:t>
+                            </w:r>
+                            <w:r>
+                              <w:rPr>
+                                <w:rFonts w:ascii="Consolas" w:eastAsia="Times New Roman" w:hAnsi="Consolas" w:cs="Times New Roman"/>
+                                <w:color w:val="000000"/>
+                                <w:sz w:val="18"/>
+                                <w:szCs w:val="18"/>
+                                <w:shd w:val="clear" w:color="auto" w:fill="FFFFFF"/>
+                              </w:rPr>
+                              <w:t>https://localhost:9445/services/DiscoveryProxy</w:t>
+                            </w:r>
+                            <w:r>
+                              <w:rPr>
+                                <w:rFonts w:ascii="Consolas" w:eastAsia="Times New Roman" w:hAnsi="Consolas" w:cs="Times New Roman"/>
+                                <w:color w:val="000080"/>
+                                <w:sz w:val="18"/>
+                                <w:szCs w:val="18"/>
+                                <w:shd w:val="clear" w:color="auto" w:fill="FFFFFF"/>
+                              </w:rPr>
+                              <w:t>&lt;/parameter&gt;</w:t>
                             </w:r>
                           </w:p>
-                          <w:p>
-                            <w:pPr>
-                              <w:rPr>
-                                <w:rFonts w:ascii="Courier" w:hAnsi="Courier"/>
-                                <w:sz w:val="20"/>
-                              </w:rPr>
-                            </w:pPr>
-                            <w:r>
-                              <w:rPr>
-                                <w:rFonts w:ascii="Courier" w:hAnsi="Courier"/>
-                                <w:sz w:val="20"/>
-                              </w:rPr>
-                              <w:t>&lt;!-- Parameters --&gt;</w:t>
-                            </w:r>
-                          </w:p>
-                          <w:p>
-                            <w:pPr>
-                              <w:rPr>
-                                <w:rFonts w:ascii="Courier" w:hAnsi="Courier"/>
-                                <w:sz w:val="20"/>
-                              </w:rPr>
-                            </w:pPr>
-                            <w:r>
-                              <w:rPr>
-                                <w:rFonts w:ascii="Courier" w:hAnsi="Courier"/>
-                                <w:sz w:val="20"/>
-                              </w:rPr>
-                              <w:t>&lt;!-- ================================================= --&gt;</w:t>
-                            </w:r>
-                          </w:p>
-                          <w:p>
-                            <w:pPr>
-                              <w:rPr>
-                                <w:rFonts w:ascii="Courier" w:hAnsi="Courier"/>
-                                <w:b/>
-                                <w:sz w:val="18"/>
-                              </w:rPr>
-                            </w:pPr>
-                            <w:r>
-                              <w:rPr>
-                                <w:rFonts w:ascii="Courier" w:hAnsi="Courier"/>
-                                <w:b/>
-                                <w:sz w:val="18"/>
-                              </w:rPr>
-                              <w:t>&lt;parameter name="DiscoveryProxy"&gt;https://localhost:9445/services/DiscoveryProxy&lt;/parameter&gt;</w:t>
-                            </w:r>
-                          </w:p>
-                          <w:p>
-                            <w:pPr>
-                              <w:rPr>
-                                <w:rFonts w:ascii="Courier" w:hAnsi="Courier"/>
-                                <w:sz w:val="20"/>
-                              </w:rPr>
-                            </w:pPr>
-                            <w:r>
-                              <w:rPr>
-                                <w:rFonts w:ascii="Courier" w:hAnsi="Courier"/>
-                                <w:sz w:val="20"/>
-                              </w:rPr>
-                              <w:t>&lt;parameter name="hotdeployment"&gt;true&lt;/parameter&gt;</w:t>
-                            </w:r>
-                          </w:p>
+                          <w:p/>
                         </w:txbxContent>
                       </wps:txbx>
                       <wps:bodyPr rot="0" spcFirstLastPara="0" vertOverflow="overflow" horzOverflow="overflow" vert="horz" wrap="square" lIns="91440" tIns="45720" rIns="91440" bIns="45720" numCol="1" spcCol="0" rtlCol="0" fromWordArt="0" anchor="t" anchorCtr="0" forceAA="0" compatLnSpc="1">
@@ -885,7 +884,13 @@
                     </wps:wsp>
                   </a:graphicData>
                 </a:graphic>
-              </wp:inline>
+                <wp14:sizeRelH relativeFrom="margin">
+                  <wp14:pctWidth>0</wp14:pctWidth>
+                </wp14:sizeRelH>
+                <wp14:sizeRelV relativeFrom="margin">
+                  <wp14:pctHeight>0</wp14:pctHeight>
+                </wp14:sizeRelV>
+              </wp:anchor>
             </w:drawing>
           </mc:Choice>
           <mc:Fallback>
@@ -894,94 +899,126 @@
                 <v:stroke joinstyle="miter"/>
                 <v:path gradientshapeok="t" o:connecttype="rect"/>
               </v:shapetype>
-              <v:shape id="Text Box 7" o:spid="_x0000_s1026" type="#_x0000_t202" style="width:495pt;height:77.65pt;visibility:visible;mso-wrap-style:square;mso-left-percent:-10001;mso-top-percent:-10001;mso-position-horizontal:absolute;mso-position-horizontal-relative:char;mso-position-vertical:absolute;mso-position-vertical-relative:line;mso-left-percent:-10001;mso-top-percent:-10001;v-text-anchor:top" o:gfxdata="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" filled="f" stroked="f">
+              <v:shape id="Text Box 6" o:spid="_x0000_s1026" type="#_x0000_t202" style="position:absolute;left:0;text-align:left;margin-left:36pt;margin-top:51.8pt;width:6in;height:36pt;z-index:251659264;visibility:visible;mso-wrap-style:square;mso-width-percent:0;mso-height-percent:0;mso-wrap-distance-left:9pt;mso-wrap-distance-top:0;mso-wrap-distance-right:9pt;mso-wrap-distance-bottom:0;mso-position-horizontal:absolute;mso-position-horizontal-relative:text;mso-position-vertical:absolute;mso-position-vertical-relative:text;mso-width-percent:0;mso-height-percent:0;mso-width-relative:margin;mso-height-relative:margin;v-text-anchor:top" o:gfxdata="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" filled="f" stroked="f">
                 <v:textbox>
                   <w:txbxContent>
                     <w:p>
                       <w:pPr>
                         <w:rPr>
-                          <w:rFonts w:ascii="Courier" w:hAnsi="Courier"/>
+                          <w:rFonts w:ascii="Times" w:eastAsia="Times New Roman" w:hAnsi="Times" w:cs="Times New Roman"/>
                           <w:sz w:val="20"/>
+                          <w:szCs w:val="20"/>
                         </w:rPr>
                       </w:pPr>
                       <w:r>
                         <w:rPr>
-                          <w:rFonts w:ascii="Courier" w:hAnsi="Courier"/>
-                          <w:sz w:val="20"/>
+                          <w:rFonts w:ascii="Consolas" w:eastAsia="Times New Roman" w:hAnsi="Consolas" w:cs="Times New Roman"/>
+                          <w:color w:val="000080"/>
+                          <w:sz w:val="18"/>
+                          <w:szCs w:val="18"/>
+                          <w:shd w:val="clear" w:color="auto" w:fill="FFFFFF"/>
                         </w:rPr>
-                        <w:t>&lt;!-- ================================================= --&gt;</w:t>
+                        <w:t>&lt;parameter</w:t>
+                      </w:r>
+                      <w:r>
+                        <w:rPr>
+                          <w:rFonts w:ascii="Consolas" w:eastAsia="Times New Roman" w:hAnsi="Consolas" w:cs="Times New Roman"/>
+                          <w:color w:val="000000"/>
+                          <w:sz w:val="18"/>
+                          <w:szCs w:val="18"/>
+                          <w:shd w:val="clear" w:color="auto" w:fill="FFFFFF"/>
+                        </w:rPr>
+                        <w:t xml:space="preserve"> </w:t>
+                      </w:r>
+                      <w:r>
+                        <w:rPr>
+                          <w:rFonts w:ascii="Consolas" w:eastAsia="Times New Roman" w:hAnsi="Consolas" w:cs="Times New Roman"/>
+                          <w:color w:val="008080"/>
+                          <w:sz w:val="18"/>
+                          <w:szCs w:val="18"/>
+                          <w:shd w:val="clear" w:color="auto" w:fill="FFFFFF"/>
+                        </w:rPr>
+                        <w:t>name=</w:t>
+                      </w:r>
+                      <w:r>
+                        <w:rPr>
+                          <w:rFonts w:ascii="Consolas" w:eastAsia="Times New Roman" w:hAnsi="Consolas" w:cs="Times New Roman"/>
+                          <w:color w:val="DD1144"/>
+                          <w:sz w:val="18"/>
+                          <w:szCs w:val="18"/>
+                          <w:shd w:val="clear" w:color="auto" w:fill="FFFFFF"/>
+                        </w:rPr>
+                        <w:t>"DiscoveryProxy"</w:t>
+                      </w:r>
+                      <w:r>
+                        <w:rPr>
+                          <w:rFonts w:ascii="Consolas" w:eastAsia="Times New Roman" w:hAnsi="Consolas" w:cs="Times New Roman"/>
+                          <w:color w:val="000080"/>
+                          <w:sz w:val="18"/>
+                          <w:szCs w:val="18"/>
+                          <w:shd w:val="clear" w:color="auto" w:fill="FFFFFF"/>
+                        </w:rPr>
+                        <w:t>&gt;</w:t>
+                      </w:r>
+                      <w:r>
+                        <w:rPr>
+                          <w:rFonts w:ascii="Consolas" w:eastAsia="Times New Roman" w:hAnsi="Consolas" w:cs="Times New Roman"/>
+                          <w:color w:val="000000"/>
+                          <w:sz w:val="18"/>
+                          <w:szCs w:val="18"/>
+                          <w:shd w:val="clear" w:color="auto" w:fill="FFFFFF"/>
+                        </w:rPr>
+                        <w:t>https://localhost:9445/services/DiscoveryProxy</w:t>
+                      </w:r>
+                      <w:r>
+                        <w:rPr>
+                          <w:rFonts w:ascii="Consolas" w:eastAsia="Times New Roman" w:hAnsi="Consolas" w:cs="Times New Roman"/>
+                          <w:color w:val="000080"/>
+                          <w:sz w:val="18"/>
+                          <w:szCs w:val="18"/>
+                          <w:shd w:val="clear" w:color="auto" w:fill="FFFFFF"/>
+                        </w:rPr>
+                        <w:t>&lt;/parameter&gt;</w:t>
                       </w:r>
                     </w:p>
-                    <w:p>
-                      <w:pPr>
-                        <w:rPr>
-                          <w:rFonts w:ascii="Courier" w:hAnsi="Courier"/>
-                          <w:sz w:val="20"/>
-                        </w:rPr>
-                      </w:pPr>
-                      <w:r>
-                        <w:rPr>
-                          <w:rFonts w:ascii="Courier" w:hAnsi="Courier"/>
-                          <w:sz w:val="20"/>
-                        </w:rPr>
-                        <w:t>&lt;!-- Parameters --&gt;</w:t>
-                      </w:r>
-                    </w:p>
-                    <w:p>
-                      <w:pPr>
-                        <w:rPr>
-                          <w:rFonts w:ascii="Courier" w:hAnsi="Courier"/>
-                          <w:sz w:val="20"/>
-                        </w:rPr>
-                      </w:pPr>
-                      <w:r>
-                        <w:rPr>
-                          <w:rFonts w:ascii="Courier" w:hAnsi="Courier"/>
-                          <w:sz w:val="20"/>
-                        </w:rPr>
-                        <w:t>&lt;!-- ================================================= --&gt;</w:t>
-                      </w:r>
-                    </w:p>
-                    <w:p>
-                      <w:pPr>
-                        <w:rPr>
-                          <w:rFonts w:ascii="Courier" w:hAnsi="Courier"/>
-                          <w:b/>
-                          <w:sz w:val="18"/>
-                        </w:rPr>
-                      </w:pPr>
-                      <w:r>
-                        <w:rPr>
-                          <w:rFonts w:ascii="Courier" w:hAnsi="Courier"/>
-                          <w:b/>
-                          <w:sz w:val="18"/>
-                        </w:rPr>
-                        <w:t>&lt;parameter name="DiscoveryProxy"&gt;https://localhost:9445/services/DiscoveryProxy&lt;/parameter&gt;</w:t>
-                      </w:r>
-                    </w:p>
-                    <w:p>
-                      <w:pPr>
-                        <w:rPr>
-                          <w:rFonts w:ascii="Courier" w:hAnsi="Courier"/>
-                          <w:sz w:val="20"/>
-                        </w:rPr>
-                      </w:pPr>
-                      <w:r>
-                        <w:rPr>
-                          <w:rFonts w:ascii="Courier" w:hAnsi="Courier"/>
-                          <w:sz w:val="20"/>
-                        </w:rPr>
-                        <w:t>&lt;parameter name="hotdeployment"&gt;true&lt;/parameter&gt;</w:t>
-                      </w:r>
-                    </w:p>
+                    <w:p/>
                   </w:txbxContent>
                 </v:textbox>
-                <w10:anchorlock/>
+                <w10:wrap type="topAndBottom"/>
               </v:shape>
             </w:pict>
           </mc:Fallback>
         </mc:AlternateContent>
       </w:r>
+      <w:r>
+        <w:t>Add the following (bold) line in the correct place</w:t>
+      </w:r>
+      <w:r>
+        <w:t>, which is next to any other parameter</w:t>
+      </w:r>
+      <w:r>
+        <w:t>:</w:t>
+      </w:r>
+      <w:r>
+        <w:br/>
+        <w:t xml:space="preserve"> </w:t>
+      </w:r>
+      <w:r>
+        <w:t xml:space="preserve">[You can find it at </w:t>
+      </w:r>
+      <w:hyperlink r:id="rId11" w:history="1">
+        <w:r>
+          <w:rPr>
+            <w:rStyle w:val="Hyperlink"/>
+          </w:rPr>
+          <w:t>http://freo.me/wsddgist</w:t>
+        </w:r>
+      </w:hyperlink>
+      <w:r>
+        <w:t xml:space="preserve"> ]</w:t>
+      </w:r>
+      <w:bookmarkStart w:id="0" w:name="_GoBack"/>
+      <w:bookmarkEnd w:id="0"/>
     </w:p>
     <w:p/>
     <w:p>
@@ -999,7 +1036,13 @@
         <w:t xml:space="preserve">(or Start) </w:t>
       </w:r>
       <w:r>
-        <w:t>the Application Server. You can do this from the Web Admin Console or from the command line.</w:t>
+        <w:t>the Application Server.</w:t>
+      </w:r>
+      <w:r>
+        <w:t xml:space="preserve"> Note that the Governance Registry must now be running whenever the AS is.</w:t>
+      </w:r>
+      <w:r>
+        <w:t xml:space="preserve"> You can do this from the Web Admin Console or from the command line.</w:t>
       </w:r>
     </w:p>
     <w:p/>
@@ -1012,7 +1055,6 @@
         </w:numPr>
       </w:pPr>
       <w:r>
-        <w:lastRenderedPageBreak/>
         <w:t>Wait a bit and then c</w:t>
       </w:r>
       <w:r>
@@ -1040,7 +1082,7 @@
                     </pic:cNvPicPr>
                   </pic:nvPicPr>
                   <pic:blipFill>
-                    <a:blip r:embed="rId11">
+                    <a:blip r:embed="rId12">
                       <a:extLst>
                         <a:ext uri="{28A0092B-C50C-407E-A947-70E740481C1C}">
                           <a14:useLocalDpi xmlns:a14="http://schemas.microsoft.com/office/drawing/2010/main" val="0"/>
@@ -1193,7 +1235,7 @@
         <w:br/>
         <w:t xml:space="preserve">URL: </w:t>
       </w:r>
-      <w:hyperlink r:id="rId12" w:history="1">
+      <w:hyperlink r:id="rId13" w:history="1">
         <w:r>
           <w:rPr>
             <w:rStyle w:val="Hyperlink"/>
@@ -1244,7 +1286,7 @@
                     </pic:cNvPicPr>
                   </pic:nvPicPr>
                   <pic:blipFill>
-                    <a:blip r:embed="rId13">
+                    <a:blip r:embed="rId14">
                       <a:extLst>
                         <a:ext uri="{28A0092B-C50C-407E-A947-70E740481C1C}">
                           <a14:useLocalDpi xmlns:a14="http://schemas.microsoft.com/office/drawing/2010/main" val="0"/>
@@ -1328,7 +1370,7 @@
                     </pic:cNvPicPr>
                   </pic:nvPicPr>
                   <pic:blipFill>
-                    <a:blip r:embed="rId14">
+                    <a:blip r:embed="rId15">
                       <a:extLst>
                         <a:ext uri="{28A0092B-C50C-407E-A947-70E740481C1C}">
                           <a14:useLocalDpi xmlns:a14="http://schemas.microsoft.com/office/drawing/2010/main" val="0"/>
@@ -1379,7 +1421,7 @@
       <w:r>
         <w:t xml:space="preserve">You will see the various endpoints from the services that are published in the Registry. Find the service with the “Starbucks endpoints” e.g. </w:t>
       </w:r>
-      <w:hyperlink r:id="rId15" w:history="1">
+      <w:hyperlink r:id="rId16" w:history="1">
         <w:r>
           <w:rPr>
             <w:rStyle w:val="Hyperlink"/>
@@ -1415,7 +1457,6 @@
         </w:numPr>
       </w:pPr>
       <w:r>
-        <w:lastRenderedPageBreak/>
         <w:t>Go down to the section “Create ESB Endpoints” and expand it.</w:t>
       </w:r>
       <w:r>
@@ -1443,7 +1484,7 @@
                     </pic:cNvPicPr>
                   </pic:nvPicPr>
                   <pic:blipFill>
-                    <a:blip r:embed="rId16">
+                    <a:blip r:embed="rId17">
                       <a:extLst>
                         <a:ext uri="{28A0092B-C50C-407E-A947-70E740481C1C}">
                           <a14:useLocalDpi xmlns:a14="http://schemas.microsoft.com/office/drawing/2010/main" val="0"/>
@@ -1514,7 +1555,7 @@
                     </pic:cNvPicPr>
                   </pic:nvPicPr>
                   <pic:blipFill>
-                    <a:blip r:embed="rId17">
+                    <a:blip r:embed="rId18">
                       <a:extLst>
                         <a:ext uri="{28A0092B-C50C-407E-A947-70E740481C1C}">
                           <a14:useLocalDpi xmlns:a14="http://schemas.microsoft.com/office/drawing/2010/main" val="0"/>
@@ -1587,12 +1628,12 @@
     <w:p/>
     <w:p/>
     <w:sectPr>
-      <w:headerReference w:type="even" r:id="rId18"/>
-      <w:headerReference w:type="default" r:id="rId19"/>
-      <w:footerReference w:type="even" r:id="rId20"/>
-      <w:footerReference w:type="default" r:id="rId21"/>
-      <w:headerReference w:type="first" r:id="rId22"/>
-      <w:footerReference w:type="first" r:id="rId23"/>
+      <w:headerReference w:type="even" r:id="rId19"/>
+      <w:headerReference w:type="default" r:id="rId20"/>
+      <w:footerReference w:type="even" r:id="rId21"/>
+      <w:footerReference w:type="default" r:id="rId22"/>
+      <w:headerReference w:type="first" r:id="rId23"/>
+      <w:footerReference w:type="first" r:id="rId24"/>
       <w:pgSz w:w="11900" w:h="16840"/>
       <w:pgMar w:top="1440" w:right="1800" w:bottom="1440" w:left="1800" w:header="708" w:footer="708" w:gutter="0"/>
       <w:cols w:space="708"/>
@@ -2503,6 +2544,21 @@
       <w:contextualSpacing/>
     </w:pPr>
   </w:style>
+  <w:style w:type="character" w:customStyle="1" w:styleId="nt">
+    <w:name w:val="nt"/>
+    <w:basedOn w:val="DefaultParagraphFont"/>
+    <w:rsid w:val="00D010AB"/>
+  </w:style>
+  <w:style w:type="character" w:customStyle="1" w:styleId="na">
+    <w:name w:val="na"/>
+    <w:basedOn w:val="DefaultParagraphFont"/>
+    <w:rsid w:val="00D010AB"/>
+  </w:style>
+  <w:style w:type="character" w:customStyle="1" w:styleId="s">
+    <w:name w:val="s"/>
+    <w:basedOn w:val="DefaultParagraphFont"/>
+    <w:rsid w:val="00D010AB"/>
+  </w:style>
 </w:styles>
 </file>
 
@@ -2779,6 +2835,21 @@
       <w:ind w:left="720"/>
       <w:contextualSpacing/>
     </w:pPr>
+  </w:style>
+  <w:style w:type="character" w:customStyle="1" w:styleId="nt">
+    <w:name w:val="nt"/>
+    <w:basedOn w:val="DefaultParagraphFont"/>
+    <w:rsid w:val="00D010AB"/>
+  </w:style>
+  <w:style w:type="character" w:customStyle="1" w:styleId="na">
+    <w:name w:val="na"/>
+    <w:basedOn w:val="DefaultParagraphFont"/>
+    <w:rsid w:val="00D010AB"/>
+  </w:style>
+  <w:style w:type="character" w:customStyle="1" w:styleId="s">
+    <w:name w:val="s"/>
+    <w:basedOn w:val="DefaultParagraphFont"/>
+    <w:rsid w:val="00D010AB"/>
   </w:style>
 </w:styles>
 </file>

</xml_diff>